<commit_message>
Added full package functionality
</commit_message>
<xml_diff>
--- a/Submission Notes.docx
+++ b/Submission Notes.docx
@@ -38,6 +38,24 @@
           <w:t>https://github.com/jmorris335/DesAuto_Project/</w:t>
         </w:r>
       </w:hyperlink>
+      <w:r>
+        <w:rPr>
+          <w:rFonts w:ascii="Cambria" w:hAnsi="Cambria"/>
+        </w:rPr>
+        <w:t>. You can also</w:t>
+      </w:r>
+      <w:r>
+        <w:rPr>
+          <w:rFonts w:ascii="Cambria" w:hAnsi="Cambria"/>
+        </w:rPr>
+        <w:t xml:space="preserve"> us</w:t>
+      </w:r>
+      <w:r>
+        <w:rPr>
+          <w:rFonts w:ascii="Cambria" w:hAnsi="Cambria"/>
+        </w:rPr>
+        <w:t xml:space="preserve"> the zip folder attached.</w:t>
+      </w:r>
     </w:p>
     <w:p>
       <w:pPr>
@@ -53,25 +71,59 @@
           <w:rFonts w:ascii="Cambria" w:hAnsi="Cambria"/>
         </w:rPr>
       </w:pPr>
-      <w:proofErr w:type="gramStart"/>
-      <w:r>
-        <w:rPr>
-          <w:rFonts w:ascii="Cambria" w:hAnsi="Cambria"/>
-        </w:rPr>
-        <w:t>Unfor</w:t>
-      </w:r>
-      <w:r>
-        <w:rPr>
-          <w:rFonts w:ascii="Cambria" w:hAnsi="Cambria"/>
-        </w:rPr>
-        <w:t>tunately</w:t>
-      </w:r>
-      <w:proofErr w:type="gramEnd"/>
-      <w:r>
-        <w:rPr>
-          <w:rFonts w:ascii="Cambria" w:hAnsi="Cambria"/>
-        </w:rPr>
-        <w:t xml:space="preserve"> we were unable to submit a single executable (though everything should in place to do so). </w:t>
+      <w:r>
+        <w:rPr>
+          <w:rFonts w:ascii="Cambria" w:hAnsi="Cambria"/>
+        </w:rPr>
+        <w:t>The</w:t>
+      </w:r>
+      <w:r>
+        <w:rPr>
+          <w:rFonts w:ascii="Cambria" w:hAnsi="Cambria"/>
+        </w:rPr>
+        <w:t xml:space="preserve"> executable </w:t>
+      </w:r>
+      <w:r>
+        <w:rPr>
+          <w:rFonts w:ascii="Cambria" w:hAnsi="Cambria"/>
+        </w:rPr>
+        <w:t>attached should work as specified on the operating system in the name</w:t>
+      </w:r>
+      <w:r>
+        <w:rPr>
+          <w:rFonts w:ascii="Cambria" w:hAnsi="Cambria"/>
+        </w:rPr>
+        <w:t>, however, it will not be able to show the STLs</w:t>
+      </w:r>
+      <w:r>
+        <w:rPr>
+          <w:rFonts w:ascii="Cambria" w:hAnsi="Cambria"/>
+        </w:rPr>
+        <w:t>.</w:t>
+      </w:r>
+      <w:r>
+        <w:rPr>
+          <w:rFonts w:ascii="Cambria" w:hAnsi="Cambria"/>
+        </w:rPr>
+        <w:t xml:space="preserve"> </w:t>
+      </w:r>
+      <w:r>
+        <w:rPr>
+          <w:rFonts w:ascii="Cambria" w:hAnsi="Cambria"/>
+        </w:rPr>
+        <w:t>To fully run the GUI, you must</w:t>
+      </w:r>
+      <w:r>
+        <w:rPr>
+          <w:rFonts w:ascii="Cambria" w:hAnsi="Cambria"/>
+        </w:rPr>
+        <w:t xml:space="preserve"> run from the source code.</w:t>
+      </w:r>
+      <w:r>
+        <w:rPr>
+          <w:rFonts w:ascii="Cambria" w:hAnsi="Cambria"/>
+        </w:rPr>
+        <w:t xml:space="preserve"> </w:t>
       </w:r>
       <w:r>
         <w:rPr>
@@ -163,14 +215,12 @@
         </w:rPr>
         <w:t xml:space="preserve">the </w:t>
       </w:r>
-      <w:proofErr w:type="spellStart"/>
-      <w:r>
-        <w:rPr>
-          <w:rFonts w:ascii="Cambria" w:hAnsi="Cambria"/>
-        </w:rPr>
-        <w:t>src</w:t>
-      </w:r>
-      <w:proofErr w:type="spellEnd"/>
+      <w:r>
+        <w:rPr>
+          <w:rFonts w:ascii="Cambria" w:hAnsi="Cambria"/>
+        </w:rPr>
+        <w:t>root</w:t>
+      </w:r>
       <w:r>
         <w:rPr>
           <w:rFonts w:ascii="Cambria" w:hAnsi="Cambria"/>
@@ -187,7 +237,13 @@
         <w:rPr>
           <w:rFonts w:ascii="Cambria" w:hAnsi="Cambria"/>
         </w:rPr>
-        <w:t xml:space="preserve">__main__.py </w:t>
+        <w:t>cli.</w:t>
+      </w:r>
+      <w:r>
+        <w:rPr>
+          <w:rFonts w:ascii="Cambria" w:hAnsi="Cambria"/>
+        </w:rPr>
+        <w:t xml:space="preserve">py </w:t>
       </w:r>
       <w:r>
         <w:rPr>
@@ -634,7 +690,6 @@
         <w:rPr>
           <w:rFonts w:ascii="Cambria" w:hAnsi="Cambria"/>
         </w:rPr>
-        <w:lastRenderedPageBreak/>
         <w:t>The GUI files are organized according to the widgets shown on the screen. There organization is self-explanatory.</w:t>
       </w:r>
     </w:p>

</xml_diff>

<commit_message>
Edited git pull link
</commit_message>
<xml_diff>
--- a/Submission Notes.docx
+++ b/Submission Notes.docx
@@ -35,7 +35,7 @@
             <w:rStyle w:val="Hyperlink"/>
             <w:rFonts w:ascii="Cambria" w:hAnsi="Cambria"/>
           </w:rPr>
-          <w:t>https://github.com/jmorris335/DesAuto_Project/</w:t>
+          <w:t>https://github.com/jmorris335/DesAuto_Project.git</w:t>
         </w:r>
       </w:hyperlink>
       <w:r>
@@ -55,6 +55,12 @@
           <w:rFonts w:ascii="Cambria" w:hAnsi="Cambria"/>
         </w:rPr>
         <w:t xml:space="preserve"> the zip folder attached.</w:t>
+      </w:r>
+      <w:r>
+        <w:rPr>
+          <w:rFonts w:ascii="Cambria" w:hAnsi="Cambria"/>
+        </w:rPr>
+        <w:t xml:space="preserve"> </w:t>
       </w:r>
     </w:p>
     <w:p>

</xml_diff>